<commit_message>
Creados los métodos necesarios para inicializar buses y paraderos.
</commit_message>
<xml_diff>
--- a/Idea Proyecto.docx
+++ b/Idea Proyecto.docx
@@ -478,7 +478,13 @@
         </w:drawing>
       </w:r>
       <w:r>
-        <w:t>Notas:</w:t>
+        <w:t>Notas</w:t>
+      </w:r>
+      <w:r>
+        <w:t xml:space="preserve"> y cambios</w:t>
+      </w:r>
+      <w:r>
+        <w:t>:</w:t>
       </w:r>
     </w:p>
     <w:p>
@@ -509,6 +515,9 @@
         </w:numPr>
         <w:spacing w:after="0"/>
       </w:pPr>
+      <w:r>
+        <w:t>Ahora los buses son todos de clase “Bus”, y no de clase “301”, “302”, etc.</w:t>
+      </w:r>
     </w:p>
     <w:sectPr>
       <w:type w:val="continuous"/>

</xml_diff>